<commit_message>
Scrap FlipKart Data Project
</commit_message>
<xml_diff>
--- a/Web Scraping Notes/Web Scraping Notes.docx
+++ b/Web Scraping Notes/Web Scraping Notes.docx
@@ -1552,10 +1552,7 @@
       </w:r>
       <w:proofErr w:type="spellStart"/>
       <w:r>
-        <w:t>soup.a</w:t>
-      </w:r>
-      <w:r>
-        <w:t>.string</w:t>
+        <w:t>soup.a.string</w:t>
       </w:r>
       <w:proofErr w:type="spellEnd"/>
     </w:p>
@@ -1582,10 +1579,7 @@
       </w:r>
       <w:proofErr w:type="gramEnd"/>
       <w:r>
-        <w:t xml:space="preserve"> = soup.h1</w:t>
-      </w:r>
-      <w:r>
-        <w:t>.string</w:t>
+        <w:t xml:space="preserve"> = soup.h1.string</w:t>
       </w:r>
     </w:p>
     <w:p>
@@ -2281,20 +2275,95 @@
         <w:t>("alt"))</w:t>
       </w:r>
     </w:p>
-    <w:p/>
+    <w:p>
+      <w:pPr>
+        <w:spacing w:after="0"/>
+      </w:pPr>
+    </w:p>
+    <w:p>
+      <w:pPr>
+        <w:spacing w:after="0"/>
+        <w:jc w:val="center"/>
+      </w:pPr>
+      <w:r>
+        <w:t>----------------------------</w:t>
+      </w:r>
+    </w:p>
+    <w:p>
+      <w:pPr>
+        <w:spacing w:after="0"/>
+        <w:jc w:val="center"/>
+      </w:pPr>
+    </w:p>
     <w:p>
       <w:pPr>
         <w:pStyle w:val="Heading1"/>
       </w:pPr>
-    </w:p>
-    <w:p>
-      <w:pPr>
-        <w:spacing w:after="0"/>
-      </w:pPr>
+      <w:r>
+        <w:t>What is Selenium</w:t>
+      </w:r>
+    </w:p>
+    <w:p>
+      <w:pPr>
+        <w:spacing w:after="0"/>
+      </w:pPr>
+      <w:r>
+        <w:t>Selenium is a powerful tool for controlling browsers through program and performing browser automation.</w:t>
+      </w:r>
+    </w:p>
+    <w:p>
+      <w:pPr>
+        <w:spacing w:after="0"/>
+      </w:pPr>
+      <w:r>
+        <w:t>It is functional for all browsers, works on all major OS and its scripts are written in various languages i.e. Python, Java, C# etc.</w:t>
+      </w:r>
+    </w:p>
+    <w:p>
+      <w:pPr>
+        <w:spacing w:after="0"/>
+        <w:jc w:val="center"/>
+      </w:pPr>
+      <w:r>
+        <w:t>Selenium is open Source</w:t>
+      </w:r>
+      <w:r>
+        <w:tab/>
+        <w:t>Supports Cross Browsing</w:t>
+      </w:r>
+      <w:r>
+        <w:tab/>
+        <w:t>Automate with Application</w:t>
+      </w:r>
+    </w:p>
+    <w:p>
+      <w:pPr>
+        <w:pStyle w:val="Heading2"/>
+      </w:pPr>
+      <w:r>
+        <w:t>Selenium with Python</w:t>
+      </w:r>
+    </w:p>
+    <w:p>
+      <w:r>
+        <w:t>Selenium can easily send standard commands of python to various browsers irrespective of all variations in the design of the browsers.</w:t>
+      </w:r>
     </w:p>
     <w:p>
       <w:bookmarkStart w:id="0" w:name="_GoBack"/>
       <w:bookmarkEnd w:id="0"/>
+    </w:p>
+    <w:p>
+      <w:pPr>
+        <w:pStyle w:val="Heading1"/>
+      </w:pPr>
+    </w:p>
+    <w:p>
+      <w:pPr>
+        <w:spacing w:after="0"/>
+      </w:pPr>
+    </w:p>
+    <w:p>
       <w:r>
         <w:tab/>
       </w:r>

</xml_diff>